<commit_message>
Summarised aim & added few requirements
</commit_message>
<xml_diff>
--- a/aims_objectives_requirements.docx
+++ b/aims_objectives_requirements.docx
@@ -11,8 +11,13 @@
         </w:numPr>
       </w:pPr>
       <w:r>
-        <w:t>Aim – 2/3 lines</w:t>
-      </w:r>
+        <w:t xml:space="preserve">Aim – 2/3 </w:t>
+      </w:r>
+      <w:proofErr w:type="gramStart"/>
+      <w:r>
+        <w:t>lines</w:t>
+      </w:r>
+      <w:proofErr w:type="gramEnd"/>
     </w:p>
     <w:p>
       <w:pPr>
@@ -21,9 +26,37 @@
           <w:ilvl w:val="1"/>
           <w:numId w:val="1"/>
         </w:numPr>
-      </w:pPr>
-      <w:r>
-        <w:t>Our goal is to create an efficient, error-free, web-based system which takes the all scores from a tennis tournament as input, and then calculates each players ranking and the amount of prize money they are due at a point in time. The system will be able to display the rankings of all players according to either their ranking points or prize money earned. Any inputted data will be validated according to the users requirements.</w:t>
+        <w:rPr>
+          <w:b/>
+          <w:bCs/>
+        </w:rPr>
+      </w:pPr>
+      <w:r>
+        <w:rPr>
+          <w:b/>
+          <w:bCs/>
+        </w:rPr>
+        <w:t>Our aim is the creation of an efficient, error-free, user-friendly &amp; web-based system which manages/updates the rankings &amp; prize money of tennis players participating in a professional tournament circuit. The system will visually present players rankings and prize money won.</w:t>
+      </w:r>
+    </w:p>
+    <w:p>
+      <w:pPr>
+        <w:pStyle w:val="ListParagraph"/>
+        <w:numPr>
+          <w:ilvl w:val="1"/>
+          <w:numId w:val="1"/>
+        </w:numPr>
+      </w:pPr>
+      <w:r>
+        <w:t xml:space="preserve">Our goal is to create an efficient, error-free, web-based system which takes </w:t>
+      </w:r>
+      <w:proofErr w:type="gramStart"/>
+      <w:r>
+        <w:t>the all</w:t>
+      </w:r>
+      <w:proofErr w:type="gramEnd"/>
+      <w:r>
+        <w:t xml:space="preserve"> scores from a tennis tournament as input, and then calculates each players ranking and the amount of prize money they are due at a point in time. The system will be able to display the rankings of all players according to either their ranking points or prize money earned. Any inputted data will be validated according to the users requirements.</w:t>
       </w:r>
     </w:p>
     <w:p>
@@ -45,7 +78,105 @@
           <w:ilvl w:val="1"/>
           <w:numId w:val="1"/>
         </w:numPr>
-      </w:pPr>
+        <w:rPr>
+          <w:b/>
+          <w:bCs/>
+        </w:rPr>
+      </w:pPr>
+      <w:r>
+        <w:rPr>
+          <w:b/>
+          <w:bCs/>
+        </w:rPr>
+        <w:t xml:space="preserve">Provide user-friendly experience through front-end allowing users to update rankings, prize money and points of players concurrently. </w:t>
+      </w:r>
+    </w:p>
+    <w:p>
+      <w:pPr>
+        <w:pStyle w:val="ListParagraph"/>
+        <w:numPr>
+          <w:ilvl w:val="1"/>
+          <w:numId w:val="1"/>
+        </w:numPr>
+        <w:rPr>
+          <w:b/>
+          <w:bCs/>
+        </w:rPr>
+      </w:pPr>
+      <w:r>
+        <w:rPr>
+          <w:b/>
+          <w:bCs/>
+        </w:rPr>
+        <w:t>Ensure all calculations in the system (rank, prize money, points) are correct</w:t>
+      </w:r>
+      <w:r>
+        <w:rPr>
+          <w:b/>
+          <w:bCs/>
+        </w:rPr>
+        <w:t>ly calculated and awarded appropriately to each player based on difficulty etc.</w:t>
+      </w:r>
+    </w:p>
+    <w:p>
+      <w:pPr>
+        <w:pStyle w:val="ListParagraph"/>
+        <w:numPr>
+          <w:ilvl w:val="1"/>
+          <w:numId w:val="1"/>
+        </w:numPr>
+        <w:rPr>
+          <w:b/>
+          <w:bCs/>
+        </w:rPr>
+      </w:pPr>
+      <w:r>
+        <w:rPr>
+          <w:b/>
+          <w:bCs/>
+        </w:rPr>
+        <w:t>Allow user input for scores for every match to be stored securely and all inputs are valid.</w:t>
+      </w:r>
+    </w:p>
+    <w:p>
+      <w:pPr>
+        <w:pStyle w:val="ListParagraph"/>
+        <w:numPr>
+          <w:ilvl w:val="1"/>
+          <w:numId w:val="1"/>
+        </w:numPr>
+        <w:rPr>
+          <w:b/>
+          <w:bCs/>
+        </w:rPr>
+      </w:pPr>
+      <w:r>
+        <w:rPr>
+          <w:b/>
+          <w:bCs/>
+        </w:rPr>
+        <w:t>??</w:t>
+      </w:r>
+    </w:p>
+    <w:p>
+      <w:pPr>
+        <w:pStyle w:val="ListParagraph"/>
+        <w:numPr>
+          <w:ilvl w:val="1"/>
+          <w:numId w:val="1"/>
+        </w:numPr>
+        <w:rPr>
+          <w:b/>
+          <w:bCs/>
+        </w:rPr>
+      </w:pPr>
+      <w:r>
+        <w:rPr>
+          <w:b/>
+          <w:bCs/>
+        </w:rPr>
+        <w:t>??</w:t>
+      </w:r>
     </w:p>
     <w:p>
       <w:pPr>
@@ -87,6 +218,55 @@
       <w:pPr>
         <w:pStyle w:val="ListParagraph"/>
         <w:numPr>
+          <w:ilvl w:val="3"/>
+          <w:numId w:val="1"/>
+        </w:numPr>
+        <w:rPr>
+          <w:b/>
+          <w:bCs/>
+        </w:rPr>
+      </w:pPr>
+      <w:r>
+        <w:rPr>
+          <w:b/>
+          <w:bCs/>
+        </w:rPr>
+        <w:t>User friendly interface (</w:t>
+      </w:r>
+      <w:proofErr w:type="gramStart"/>
+      <w:r>
+        <w:rPr>
+          <w:b/>
+          <w:bCs/>
+        </w:rPr>
+        <w:t>Cant</w:t>
+      </w:r>
+      <w:proofErr w:type="gramEnd"/>
+      <w:r>
+        <w:rPr>
+          <w:b/>
+          <w:bCs/>
+        </w:rPr>
+        <w:t xml:space="preserve"> think of many for this, split this into </w:t>
+      </w:r>
+      <w:r>
+        <w:rPr>
+          <w:b/>
+          <w:bCs/>
+        </w:rPr>
+        <w:t>using CSV/Input, easy to read, responsive etc.)</w:t>
+      </w:r>
+    </w:p>
+    <w:p>
+      <w:pPr>
+        <w:pStyle w:val="ListParagraph"/>
+        <w:ind w:left="2880"/>
+      </w:pPr>
+    </w:p>
+    <w:p>
+      <w:pPr>
+        <w:pStyle w:val="ListParagraph"/>
+        <w:numPr>
           <w:ilvl w:val="2"/>
           <w:numId w:val="1"/>
         </w:numPr>
@@ -99,12 +279,84 @@
       <w:pPr>
         <w:pStyle w:val="ListParagraph"/>
         <w:numPr>
+          <w:ilvl w:val="3"/>
+          <w:numId w:val="1"/>
+        </w:numPr>
+        <w:rPr>
+          <w:b/>
+          <w:bCs/>
+        </w:rPr>
+      </w:pPr>
+      <w:r>
+        <w:rPr>
+          <w:b/>
+          <w:bCs/>
+        </w:rPr>
+        <w:t xml:space="preserve">Error </w:t>
+      </w:r>
+      <w:r>
+        <w:rPr>
+          <w:b/>
+          <w:bCs/>
+        </w:rPr>
+        <w:t>checks/Input validation (split in two or keep in 1)</w:t>
+      </w:r>
+    </w:p>
+    <w:p>
+      <w:pPr>
+        <w:pStyle w:val="ListParagraph"/>
+        <w:numPr>
+          <w:ilvl w:val="3"/>
+          <w:numId w:val="1"/>
+        </w:numPr>
+        <w:rPr>
+          <w:b/>
+          <w:bCs/>
+        </w:rPr>
+      </w:pPr>
+      <w:r>
+        <w:rPr>
+          <w:b/>
+          <w:bCs/>
+        </w:rPr>
+        <w:t>Data security</w:t>
+      </w:r>
+    </w:p>
+    <w:p>
+      <w:pPr>
+        <w:pStyle w:val="ListParagraph"/>
+        <w:numPr>
+          <w:ilvl w:val="3"/>
+          <w:numId w:val="1"/>
+        </w:numPr>
+        <w:rPr>
+          <w:b/>
+          <w:bCs/>
+        </w:rPr>
+      </w:pPr>
+      <w:r>
+        <w:rPr>
+          <w:b/>
+          <w:bCs/>
+        </w:rPr>
+        <w:t>Scalable (should be able to be re-used/grown)</w:t>
+      </w:r>
+    </w:p>
+    <w:p>
+      <w:pPr>
+        <w:pStyle w:val="ListParagraph"/>
+        <w:numPr>
           <w:ilvl w:val="1"/>
           <w:numId w:val="1"/>
         </w:numPr>
       </w:pPr>
-      <w:r>
-        <w:t>Non Functional (Not Mandatory)</w:t>
+      <w:proofErr w:type="gramStart"/>
+      <w:r>
+        <w:t>Non Functional</w:t>
+      </w:r>
+      <w:proofErr w:type="gramEnd"/>
+      <w:r>
+        <w:t xml:space="preserve"> (Not Mandatory)</w:t>
       </w:r>
     </w:p>
     <w:p>

</xml_diff>

<commit_message>
Aims Objectives Requirements draft completed
</commit_message>
<xml_diff>
--- a/aims_objectives_requirements.docx
+++ b/aims_objectives_requirements.docx
@@ -11,13 +11,8 @@
         </w:numPr>
       </w:pPr>
       <w:r>
-        <w:t xml:space="preserve">Aim – 2/3 </w:t>
-      </w:r>
-      <w:proofErr w:type="gramStart"/>
-      <w:r>
-        <w:t>lines</w:t>
-      </w:r>
-      <w:proofErr w:type="gramEnd"/>
+        <w:t>Aim – 2/3 lines</w:t>
+      </w:r>
     </w:p>
     <w:p>
       <w:pPr>
@@ -26,17 +21,39 @@
           <w:ilvl w:val="1"/>
           <w:numId w:val="1"/>
         </w:numPr>
+      </w:pPr>
+      <w:r>
+        <w:t>Our aim is the creation of an efficient, error-free, user-friendly &amp; web-based system which manages/updates the rankings &amp; prize money of tennis players participating in a professional tournament circuit. The system will visually present players rankings and prize money won.</w:t>
+      </w:r>
+    </w:p>
+    <w:p>
+      <w:pPr>
+        <w:pStyle w:val="ListParagraph"/>
         <w:rPr>
           <w:b/>
           <w:bCs/>
         </w:rPr>
       </w:pPr>
-      <w:r>
+    </w:p>
+    <w:p>
+      <w:pPr>
+        <w:pStyle w:val="ListParagraph"/>
         <w:rPr>
           <w:b/>
           <w:bCs/>
         </w:rPr>
-        <w:t>Our aim is the creation of an efficient, error-free, user-friendly &amp; web-based system which manages/updates the rankings &amp; prize money of tennis players participating in a professional tournament circuit. The system will visually present players rankings and prize money won.</w:t>
+      </w:pPr>
+    </w:p>
+    <w:p>
+      <w:pPr>
+        <w:pStyle w:val="ListParagraph"/>
+        <w:numPr>
+          <w:ilvl w:val="0"/>
+          <w:numId w:val="1"/>
+        </w:numPr>
+      </w:pPr>
+      <w:r>
+        <w:t>SMART Objectives (4-5) – Each one will have several activities and task to undertake it.</w:t>
       </w:r>
     </w:p>
     <w:p>
@@ -48,27 +65,10 @@
         </w:numPr>
       </w:pPr>
       <w:r>
-        <w:t xml:space="preserve">Our goal is to create an efficient, error-free, web-based system which takes </w:t>
-      </w:r>
-      <w:proofErr w:type="gramStart"/>
-      <w:r>
-        <w:t>the all</w:t>
-      </w:r>
-      <w:proofErr w:type="gramEnd"/>
-      <w:r>
-        <w:t xml:space="preserve"> scores from a tennis tournament as input, and then calculates each players ranking and the amount of prize money they are due at a point in time. The system will be able to display the rankings of all players according to either their ranking points or prize money earned. Any inputted data will be validated according to the users requirements.</w:t>
-      </w:r>
-    </w:p>
-    <w:p>
-      <w:pPr>
-        <w:pStyle w:val="ListParagraph"/>
-        <w:numPr>
-          <w:ilvl w:val="0"/>
-          <w:numId w:val="1"/>
-        </w:numPr>
-      </w:pPr>
-      <w:r>
-        <w:t>SMART Objectives (4-5) – Each one will have several activities and task to undertake it.</w:t>
+        <w:t>To p</w:t>
+      </w:r>
+      <w:r>
+        <w:t xml:space="preserve">rovide user-friendly experience through front-end allowing users to update rankings, prize money and points of players concurrently. </w:t>
       </w:r>
     </w:p>
     <w:p>
@@ -78,17 +78,118 @@
           <w:ilvl w:val="1"/>
           <w:numId w:val="1"/>
         </w:numPr>
+      </w:pPr>
+      <w:r>
+        <w:t>To ensure all calculations in the system (rank, prize money, points) are correctly calculated &amp; allocated with an accuracy of 100%.</w:t>
+      </w:r>
+    </w:p>
+    <w:p>
+      <w:pPr>
+        <w:pStyle w:val="ListParagraph"/>
+        <w:numPr>
+          <w:ilvl w:val="1"/>
+          <w:numId w:val="1"/>
+        </w:numPr>
+      </w:pPr>
+      <w:r>
+        <w:t xml:space="preserve">To include data security by implementing </w:t>
+      </w:r>
+      <w:r>
+        <w:t xml:space="preserve">privacy measures </w:t>
+      </w:r>
+      <w:r>
+        <w:t xml:space="preserve">and </w:t>
+      </w:r>
+      <w:r>
+        <w:t xml:space="preserve">error-checking procedures to prevent duplicate </w:t>
+      </w:r>
+      <w:r>
+        <w:t xml:space="preserve">input </w:t>
+      </w:r>
+      <w:r>
+        <w:t>entries</w:t>
+      </w:r>
+      <w:r>
+        <w:t xml:space="preserve"> &amp; </w:t>
+      </w:r>
+      <w:r>
+        <w:t>erroneous ratings.</w:t>
+      </w:r>
+    </w:p>
+    <w:p>
+      <w:pPr>
+        <w:pStyle w:val="ListParagraph"/>
+        <w:numPr>
+          <w:ilvl w:val="1"/>
+          <w:numId w:val="1"/>
+        </w:numPr>
+      </w:pPr>
+      <w:r>
+        <w:t>To measure &amp; evaluate the system through comprehensive testing</w:t>
+      </w:r>
+      <w:r>
+        <w:t xml:space="preserve"> </w:t>
+      </w:r>
+      <w:r>
+        <w:t>after development</w:t>
+      </w:r>
+      <w:r>
+        <w:t>.</w:t>
+      </w:r>
+    </w:p>
+    <w:p>
+      <w:pPr>
+        <w:pStyle w:val="ListParagraph"/>
+        <w:numPr>
+          <w:ilvl w:val="1"/>
+          <w:numId w:val="1"/>
+        </w:numPr>
+      </w:pPr>
+      <w:r>
+        <w:t>To develop the system to be efficient</w:t>
+      </w:r>
+      <w:r>
+        <w:t xml:space="preserve"> with prize calculations, queries</w:t>
+      </w:r>
+      <w:r>
+        <w:t xml:space="preserve"> and easy to</w:t>
+      </w:r>
+      <w:r>
+        <w:t xml:space="preserve"> extend</w:t>
+      </w:r>
+      <w:r>
+        <w:t>.</w:t>
+      </w:r>
+    </w:p>
+    <w:p>
+      <w:pPr>
+        <w:pStyle w:val="ListParagraph"/>
+        <w:ind w:left="1440"/>
         <w:rPr>
           <w:b/>
           <w:bCs/>
         </w:rPr>
       </w:pPr>
-      <w:r>
+    </w:p>
+    <w:p>
+      <w:pPr>
+        <w:ind w:left="1080"/>
         <w:rPr>
           <w:b/>
           <w:bCs/>
         </w:rPr>
-        <w:t xml:space="preserve">Provide user-friendly experience through front-end allowing users to update rankings, prize money and points of players concurrently. </w:t>
+      </w:pPr>
+    </w:p>
+    <w:p>
+      <w:pPr>
+        <w:pStyle w:val="ListParagraph"/>
+        <w:numPr>
+          <w:ilvl w:val="0"/>
+          <w:numId w:val="1"/>
+        </w:numPr>
+      </w:pPr>
+      <w:r>
+        <w:t xml:space="preserve">Requirements </w:t>
       </w:r>
     </w:p>
     <w:p>
@@ -98,6 +199,399 @@
           <w:ilvl w:val="1"/>
           <w:numId w:val="1"/>
         </w:numPr>
+      </w:pPr>
+      <w:r>
+        <w:t xml:space="preserve">Functional </w:t>
+      </w:r>
+      <w:r>
+        <w:t>(User requirements, product features)</w:t>
+      </w:r>
+    </w:p>
+    <w:p>
+      <w:pPr>
+        <w:pStyle w:val="ListParagraph"/>
+        <w:numPr>
+          <w:ilvl w:val="2"/>
+          <w:numId w:val="1"/>
+        </w:numPr>
+      </w:pPr>
+      <w:r>
+        <w:t>P</w:t>
+      </w:r>
+      <w:r>
+        <w:t>layers' positions and rankings must be updated.</w:t>
+      </w:r>
+    </w:p>
+    <w:p>
+      <w:pPr>
+        <w:pStyle w:val="ListParagraph"/>
+        <w:numPr>
+          <w:ilvl w:val="2"/>
+          <w:numId w:val="1"/>
+        </w:numPr>
+      </w:pPr>
+      <w:r>
+        <w:t>T</w:t>
+      </w:r>
+      <w:r>
+        <w:t>he system must evaluate prizes for each player any time.</w:t>
+      </w:r>
+    </w:p>
+    <w:p>
+      <w:pPr>
+        <w:pStyle w:val="ListParagraph"/>
+        <w:numPr>
+          <w:ilvl w:val="2"/>
+          <w:numId w:val="1"/>
+        </w:numPr>
+      </w:pPr>
+      <w:r>
+        <w:t>T</w:t>
+      </w:r>
+      <w:r>
+        <w:t>he system must check for errors in inputted data (i.e., duplicate records, invalid data ...).</w:t>
+      </w:r>
+    </w:p>
+    <w:p>
+      <w:pPr>
+        <w:pStyle w:val="ListParagraph"/>
+        <w:numPr>
+          <w:ilvl w:val="2"/>
+          <w:numId w:val="1"/>
+        </w:numPr>
+      </w:pPr>
+      <w:r>
+        <w:t>T</w:t>
+      </w:r>
+      <w:r>
+        <w:t xml:space="preserve">he system must identify men and </w:t>
+      </w:r>
+      <w:r>
+        <w:t>women’s</w:t>
+      </w:r>
+      <w:r>
+        <w:t xml:space="preserve"> matches, and validate data based on that.</w:t>
+      </w:r>
+    </w:p>
+    <w:p>
+      <w:pPr>
+        <w:pStyle w:val="ListParagraph"/>
+        <w:numPr>
+          <w:ilvl w:val="2"/>
+          <w:numId w:val="1"/>
+        </w:numPr>
+      </w:pPr>
+      <w:r>
+        <w:t>T</w:t>
+      </w:r>
+      <w:r>
+        <w:t>he system must take in player, prize, ranking points and match data as input from a formatted csv file and/or from form inputs.</w:t>
+      </w:r>
+    </w:p>
+    <w:p>
+      <w:pPr>
+        <w:pStyle w:val="ListParagraph"/>
+        <w:numPr>
+          <w:ilvl w:val="2"/>
+          <w:numId w:val="1"/>
+        </w:numPr>
+      </w:pPr>
+      <w:r>
+        <w:t>T</w:t>
+      </w:r>
+      <w:r>
+        <w:t>he system must take in tournament data as input from a doc file and/or from form inputs.</w:t>
+      </w:r>
+    </w:p>
+    <w:p>
+      <w:pPr>
+        <w:pStyle w:val="ListParagraph"/>
+        <w:numPr>
+          <w:ilvl w:val="2"/>
+          <w:numId w:val="1"/>
+        </w:numPr>
+      </w:pPr>
+      <w:r>
+        <w:t>M</w:t>
+      </w:r>
+      <w:r>
+        <w:t>atch results should be displayed.</w:t>
+      </w:r>
+    </w:p>
+    <w:p>
+      <w:pPr>
+        <w:pStyle w:val="ListParagraph"/>
+        <w:numPr>
+          <w:ilvl w:val="2"/>
+          <w:numId w:val="1"/>
+        </w:numPr>
+      </w:pPr>
+      <w:r>
+        <w:t>T</w:t>
+      </w:r>
+      <w:r>
+        <w:t>he system should display player rankings after every match along with their ranking points, player positions and prize money.</w:t>
+      </w:r>
+    </w:p>
+    <w:p>
+      <w:pPr>
+        <w:pStyle w:val="ListParagraph"/>
+        <w:numPr>
+          <w:ilvl w:val="2"/>
+          <w:numId w:val="1"/>
+        </w:numPr>
+      </w:pPr>
+      <w:r>
+        <w:t>The system should generate a list of player rankings.</w:t>
+      </w:r>
+    </w:p>
+    <w:p>
+      <w:pPr>
+        <w:pStyle w:val="ListParagraph"/>
+        <w:numPr>
+          <w:ilvl w:val="2"/>
+          <w:numId w:val="1"/>
+        </w:numPr>
+      </w:pPr>
+      <w:r>
+        <w:t xml:space="preserve">The system should keep track of any player that gets </w:t>
+      </w:r>
+      <w:r>
+        <w:t>inputted</w:t>
+      </w:r>
+      <w:r>
+        <w:t xml:space="preserve"> to the system.</w:t>
+      </w:r>
+    </w:p>
+    <w:p>
+      <w:pPr>
+        <w:pStyle w:val="ListParagraph"/>
+        <w:numPr>
+          <w:ilvl w:val="2"/>
+          <w:numId w:val="1"/>
+        </w:numPr>
+      </w:pPr>
+      <w:r>
+        <w:t>T</w:t>
+      </w:r>
+      <w:r>
+        <w:t>he system should display tournaments' data.</w:t>
+      </w:r>
+      <w:r>
+        <w:t xml:space="preserve"> </w:t>
+      </w:r>
+    </w:p>
+    <w:p>
+      <w:pPr>
+        <w:pStyle w:val="ListParagraph"/>
+        <w:numPr>
+          <w:ilvl w:val="2"/>
+          <w:numId w:val="1"/>
+        </w:numPr>
+      </w:pPr>
+      <w:r>
+        <w:t xml:space="preserve">The system should </w:t>
+      </w:r>
+      <w:r>
+        <w:t xml:space="preserve"> </w:t>
+      </w:r>
+      <w:r>
+        <w:t>have a login function</w:t>
+      </w:r>
+      <w:r>
+        <w:t xml:space="preserve"> for admins </w:t>
+      </w:r>
+      <w:r>
+        <w:t>only.</w:t>
+      </w:r>
+    </w:p>
+    <w:p>
+      <w:pPr>
+        <w:pStyle w:val="ListParagraph"/>
+        <w:numPr>
+          <w:ilvl w:val="2"/>
+          <w:numId w:val="1"/>
+        </w:numPr>
+      </w:pPr>
+      <w:r>
+        <w:t xml:space="preserve">The system should allow every site visitor to view match </w:t>
+      </w:r>
+      <w:r>
+        <w:t>results.</w:t>
+      </w:r>
+    </w:p>
+    <w:p>
+      <w:pPr>
+        <w:pStyle w:val="ListParagraph"/>
+        <w:ind w:left="2160"/>
+      </w:pPr>
+    </w:p>
+    <w:p>
+      <w:pPr>
+        <w:pStyle w:val="ListParagraph"/>
+        <w:numPr>
+          <w:ilvl w:val="1"/>
+          <w:numId w:val="1"/>
+        </w:numPr>
+      </w:pPr>
+      <w:r>
+        <w:t>Non-Functional</w:t>
+      </w:r>
+      <w:r>
+        <w:t xml:space="preserve"> (Not Mandatory)</w:t>
+      </w:r>
+      <w:r>
+        <w:t xml:space="preserve"> (Product properties, User expectations)</w:t>
+      </w:r>
+    </w:p>
+    <w:p>
+      <w:pPr>
+        <w:pStyle w:val="ListParagraph"/>
+        <w:numPr>
+          <w:ilvl w:val="2"/>
+          <w:numId w:val="1"/>
+        </w:numPr>
+      </w:pPr>
+      <w:r>
+        <w:t>UI</w:t>
+      </w:r>
+      <w:r>
+        <w:t xml:space="preserve"> that is easy to interact with and know when to type in data and when to upload a file.</w:t>
+      </w:r>
+    </w:p>
+    <w:p>
+      <w:pPr>
+        <w:pStyle w:val="ListParagraph"/>
+        <w:numPr>
+          <w:ilvl w:val="2"/>
+          <w:numId w:val="1"/>
+        </w:numPr>
+      </w:pPr>
+      <w:r>
+        <w:t>U</w:t>
+      </w:r>
+      <w:r>
+        <w:t>ser should be able to add tournaments, seasons and locations.</w:t>
+      </w:r>
+    </w:p>
+    <w:p>
+      <w:pPr>
+        <w:pStyle w:val="ListParagraph"/>
+        <w:numPr>
+          <w:ilvl w:val="2"/>
+          <w:numId w:val="1"/>
+        </w:numPr>
+      </w:pPr>
+      <w:r>
+        <w:t>S</w:t>
+      </w:r>
+      <w:r>
+        <w:t>tore player data safely.</w:t>
+      </w:r>
+    </w:p>
+    <w:p>
+      <w:pPr>
+        <w:pStyle w:val="ListParagraph"/>
+        <w:numPr>
+          <w:ilvl w:val="2"/>
+          <w:numId w:val="1"/>
+        </w:numPr>
+      </w:pPr>
+      <w:r>
+        <w:t>B</w:t>
+      </w:r>
+      <w:r>
+        <w:t>e able to work with similar data in the future.</w:t>
+      </w:r>
+    </w:p>
+    <w:p>
+      <w:pPr>
+        <w:pStyle w:val="ListParagraph"/>
+        <w:numPr>
+          <w:ilvl w:val="2"/>
+          <w:numId w:val="1"/>
+        </w:numPr>
+      </w:pPr>
+      <w:r>
+        <w:lastRenderedPageBreak/>
+        <w:t>T</w:t>
+      </w:r>
+      <w:r>
+        <w:t xml:space="preserve">he system should function at the same speed with bigger </w:t>
+      </w:r>
+      <w:r>
+        <w:t>tournaments.</w:t>
+      </w:r>
+    </w:p>
+    <w:p>
+      <w:pPr>
+        <w:pStyle w:val="ListParagraph"/>
+        <w:numPr>
+          <w:ilvl w:val="2"/>
+          <w:numId w:val="1"/>
+        </w:numPr>
+      </w:pPr>
+      <w:r>
+        <w:t>E</w:t>
+      </w:r>
+      <w:r>
+        <w:t xml:space="preserve">asy to port to other systems and </w:t>
+      </w:r>
+      <w:r>
+        <w:t>environments.</w:t>
+      </w:r>
+    </w:p>
+    <w:p>
+      <w:pPr>
+        <w:pStyle w:val="ListParagraph"/>
+        <w:numPr>
+          <w:ilvl w:val="2"/>
+          <w:numId w:val="1"/>
+        </w:numPr>
+      </w:pPr>
+      <w:r>
+        <w:t>T</w:t>
+      </w:r>
+      <w:r>
+        <w:t xml:space="preserve">he source code and design are easy to read and </w:t>
+      </w:r>
+      <w:r>
+        <w:t>maintain.</w:t>
+      </w:r>
+    </w:p>
+    <w:p>
+      <w:pPr>
+        <w:pStyle w:val="ListParagraph"/>
+        <w:numPr>
+          <w:ilvl w:val="2"/>
+          <w:numId w:val="1"/>
+        </w:numPr>
+      </w:pPr>
+      <w:r>
+        <w:t xml:space="preserve">The system will not </w:t>
+      </w:r>
+      <w:r>
+        <w:t xml:space="preserve">store </w:t>
+      </w:r>
+      <w:r>
+        <w:t xml:space="preserve">unnecessary data </w:t>
+      </w:r>
+      <w:r>
+        <w:t>.</w:t>
+      </w:r>
+    </w:p>
+    <w:p>
+      <w:pPr>
+        <w:pStyle w:val="ListParagraph"/>
+        <w:ind w:left="2160"/>
+      </w:pPr>
+    </w:p>
+    <w:p/>
+    <w:p/>
+    <w:p/>
+    <w:p/>
+    <w:p>
+      <w:pPr>
         <w:rPr>
           <w:b/>
           <w:bCs/>
@@ -108,282 +602,9 @@
           <w:b/>
           <w:bCs/>
         </w:rPr>
-        <w:t>Ensure all calculations in the system (rank, prize money, points) are correct</w:t>
-      </w:r>
-      <w:r>
-        <w:rPr>
-          <w:b/>
-          <w:bCs/>
-        </w:rPr>
-        <w:t>ly calculated and awarded appropriately to each player based on difficulty etc.</w:t>
-      </w:r>
-    </w:p>
-    <w:p>
-      <w:pPr>
-        <w:pStyle w:val="ListParagraph"/>
-        <w:numPr>
-          <w:ilvl w:val="1"/>
-          <w:numId w:val="1"/>
-        </w:numPr>
-        <w:rPr>
-          <w:b/>
-          <w:bCs/>
-        </w:rPr>
-      </w:pPr>
-      <w:r>
-        <w:rPr>
-          <w:b/>
-          <w:bCs/>
-        </w:rPr>
-        <w:t>Allow user input for scores for every match to be stored securely and all inputs are valid.</w:t>
-      </w:r>
-    </w:p>
-    <w:p>
-      <w:pPr>
-        <w:pStyle w:val="ListParagraph"/>
-        <w:numPr>
-          <w:ilvl w:val="1"/>
-          <w:numId w:val="1"/>
-        </w:numPr>
-        <w:rPr>
-          <w:b/>
-          <w:bCs/>
-        </w:rPr>
-      </w:pPr>
-      <w:r>
-        <w:rPr>
-          <w:b/>
-          <w:bCs/>
-        </w:rPr>
-        <w:t>??</w:t>
-      </w:r>
-    </w:p>
-    <w:p>
-      <w:pPr>
-        <w:pStyle w:val="ListParagraph"/>
-        <w:numPr>
-          <w:ilvl w:val="1"/>
-          <w:numId w:val="1"/>
-        </w:numPr>
-        <w:rPr>
-          <w:b/>
-          <w:bCs/>
-        </w:rPr>
-      </w:pPr>
-      <w:r>
-        <w:rPr>
-          <w:b/>
-          <w:bCs/>
-        </w:rPr>
-        <w:t>??</w:t>
-      </w:r>
-    </w:p>
-    <w:p>
-      <w:pPr>
-        <w:pStyle w:val="ListParagraph"/>
-        <w:numPr>
-          <w:ilvl w:val="0"/>
-          <w:numId w:val="1"/>
-        </w:numPr>
-      </w:pPr>
-      <w:r>
-        <w:t xml:space="preserve">Requirements </w:t>
-      </w:r>
-    </w:p>
-    <w:p>
-      <w:pPr>
-        <w:pStyle w:val="ListParagraph"/>
-        <w:numPr>
-          <w:ilvl w:val="1"/>
-          <w:numId w:val="1"/>
-        </w:numPr>
-      </w:pPr>
-      <w:r>
-        <w:t>Functional (Use cases??)</w:t>
-      </w:r>
-    </w:p>
-    <w:p>
-      <w:pPr>
-        <w:pStyle w:val="ListParagraph"/>
-        <w:numPr>
-          <w:ilvl w:val="2"/>
-          <w:numId w:val="1"/>
-        </w:numPr>
-      </w:pPr>
-      <w:r>
-        <w:t>User Requirement</w:t>
-      </w:r>
-    </w:p>
-    <w:p>
-      <w:pPr>
-        <w:pStyle w:val="ListParagraph"/>
-        <w:numPr>
-          <w:ilvl w:val="3"/>
-          <w:numId w:val="1"/>
-        </w:numPr>
-        <w:rPr>
-          <w:b/>
-          <w:bCs/>
-        </w:rPr>
-      </w:pPr>
-      <w:r>
-        <w:rPr>
-          <w:b/>
-          <w:bCs/>
-        </w:rPr>
-        <w:t>User friendly interface (</w:t>
-      </w:r>
-      <w:proofErr w:type="gramStart"/>
-      <w:r>
-        <w:rPr>
-          <w:b/>
-          <w:bCs/>
-        </w:rPr>
-        <w:t>Cant</w:t>
-      </w:r>
-      <w:proofErr w:type="gramEnd"/>
-      <w:r>
-        <w:rPr>
-          <w:b/>
-          <w:bCs/>
-        </w:rPr>
-        <w:t xml:space="preserve"> think of many for this, split this into </w:t>
-      </w:r>
-      <w:r>
-        <w:rPr>
-          <w:b/>
-          <w:bCs/>
-        </w:rPr>
-        <w:t>using CSV/Input, easy to read, responsive etc.)</w:t>
-      </w:r>
-    </w:p>
-    <w:p>
-      <w:pPr>
-        <w:pStyle w:val="ListParagraph"/>
-        <w:ind w:left="2880"/>
-      </w:pPr>
-    </w:p>
-    <w:p>
-      <w:pPr>
-        <w:pStyle w:val="ListParagraph"/>
-        <w:numPr>
-          <w:ilvl w:val="2"/>
-          <w:numId w:val="1"/>
-        </w:numPr>
-      </w:pPr>
-      <w:r>
-        <w:t>Product Features</w:t>
-      </w:r>
-    </w:p>
-    <w:p>
-      <w:pPr>
-        <w:pStyle w:val="ListParagraph"/>
-        <w:numPr>
-          <w:ilvl w:val="3"/>
-          <w:numId w:val="1"/>
-        </w:numPr>
-        <w:rPr>
-          <w:b/>
-          <w:bCs/>
-        </w:rPr>
-      </w:pPr>
-      <w:r>
-        <w:rPr>
-          <w:b/>
-          <w:bCs/>
-        </w:rPr>
-        <w:t xml:space="preserve">Error </w:t>
-      </w:r>
-      <w:r>
-        <w:rPr>
-          <w:b/>
-          <w:bCs/>
-        </w:rPr>
-        <w:t>checks/Input validation (split in two or keep in 1)</w:t>
-      </w:r>
-    </w:p>
-    <w:p>
-      <w:pPr>
-        <w:pStyle w:val="ListParagraph"/>
-        <w:numPr>
-          <w:ilvl w:val="3"/>
-          <w:numId w:val="1"/>
-        </w:numPr>
-        <w:rPr>
-          <w:b/>
-          <w:bCs/>
-        </w:rPr>
-      </w:pPr>
-      <w:r>
-        <w:rPr>
-          <w:b/>
-          <w:bCs/>
-        </w:rPr>
-        <w:t>Data security</w:t>
-      </w:r>
-    </w:p>
-    <w:p>
-      <w:pPr>
-        <w:pStyle w:val="ListParagraph"/>
-        <w:numPr>
-          <w:ilvl w:val="3"/>
-          <w:numId w:val="1"/>
-        </w:numPr>
-        <w:rPr>
-          <w:b/>
-          <w:bCs/>
-        </w:rPr>
-      </w:pPr>
-      <w:r>
-        <w:rPr>
-          <w:b/>
-          <w:bCs/>
-        </w:rPr>
-        <w:t>Scalable (should be able to be re-used/grown)</w:t>
-      </w:r>
-    </w:p>
-    <w:p>
-      <w:pPr>
-        <w:pStyle w:val="ListParagraph"/>
-        <w:numPr>
-          <w:ilvl w:val="1"/>
-          <w:numId w:val="1"/>
-        </w:numPr>
-      </w:pPr>
-      <w:proofErr w:type="gramStart"/>
-      <w:r>
-        <w:t>Non Functional</w:t>
-      </w:r>
-      <w:proofErr w:type="gramEnd"/>
-      <w:r>
-        <w:t xml:space="preserve"> (Not Mandatory)</w:t>
-      </w:r>
-    </w:p>
-    <w:p>
-      <w:pPr>
-        <w:pStyle w:val="ListParagraph"/>
-        <w:numPr>
-          <w:ilvl w:val="2"/>
-          <w:numId w:val="1"/>
-        </w:numPr>
-      </w:pPr>
-      <w:r>
-        <w:t>Product properties</w:t>
-      </w:r>
-    </w:p>
-    <w:p>
-      <w:pPr>
-        <w:pStyle w:val="ListParagraph"/>
-        <w:numPr>
-          <w:ilvl w:val="2"/>
-          <w:numId w:val="1"/>
-        </w:numPr>
-      </w:pPr>
-      <w:r>
-        <w:t>User Expectations</w:t>
-      </w:r>
-    </w:p>
-    <w:p/>
+        <w:t>Traceability Matrix</w:t>
+      </w:r>
+    </w:p>
     <w:sectPr>
       <w:pgSz w:w="11906" w:h="16838"/>
       <w:pgMar w:top="1440" w:right="1440" w:bottom="1440" w:left="1440" w:header="708" w:footer="708" w:gutter="0"/>
@@ -952,6 +1173,19 @@
       <w:contextualSpacing/>
     </w:pPr>
   </w:style>
+  <w:style w:type="character" w:styleId="HTMLCode">
+    <w:name w:val="HTML Code"/>
+    <w:basedOn w:val="DefaultParagraphFont"/>
+    <w:uiPriority w:val="99"/>
+    <w:semiHidden/>
+    <w:unhideWhenUsed/>
+    <w:rsid w:val="003036EB"/>
+    <w:rPr>
+      <w:rFonts w:ascii="Courier New" w:eastAsia="Times New Roman" w:hAnsi="Courier New" w:cs="Courier New"/>
+      <w:sz w:val="20"/>
+      <w:szCs w:val="20"/>
+    </w:rPr>
+  </w:style>
 </w:styles>
 </file>
 

</xml_diff>

<commit_message>
added a functional requirement
</commit_message>
<xml_diff>
--- a/aims_objectives_requirements.docx
+++ b/aims_objectives_requirements.docx
@@ -231,40 +231,31 @@
         </w:numPr>
       </w:pPr>
       <w:r>
-        <w:t>T</w:t>
-      </w:r>
-      <w:r>
-        <w:t>he system must evaluate prizes for each player any time.</w:t>
-      </w:r>
-    </w:p>
-    <w:p>
-      <w:pPr>
-        <w:pStyle w:val="ListParagraph"/>
-        <w:numPr>
-          <w:ilvl w:val="2"/>
-          <w:numId w:val="1"/>
-        </w:numPr>
-      </w:pPr>
-      <w:r>
-        <w:t>T</w:t>
-      </w:r>
-      <w:r>
-        <w:t>he system must check for errors in inputted data (i.e., duplicate records, invalid data ...).</w:t>
-      </w:r>
-    </w:p>
-    <w:p>
-      <w:pPr>
-        <w:pStyle w:val="ListParagraph"/>
-        <w:numPr>
-          <w:ilvl w:val="2"/>
-          <w:numId w:val="1"/>
-        </w:numPr>
-      </w:pPr>
-      <w:r>
-        <w:t>T</w:t>
-      </w:r>
-      <w:r>
-        <w:t xml:space="preserve">he system must identify men and </w:t>
+        <w:t>The system must evaluate prizes for each player any time.</w:t>
+      </w:r>
+    </w:p>
+    <w:p>
+      <w:pPr>
+        <w:pStyle w:val="ListParagraph"/>
+        <w:numPr>
+          <w:ilvl w:val="2"/>
+          <w:numId w:val="1"/>
+        </w:numPr>
+      </w:pPr>
+      <w:r>
+        <w:t>The system must check for errors in inputted data (i.e., duplicate records, invalid data ...).</w:t>
+      </w:r>
+    </w:p>
+    <w:p>
+      <w:pPr>
+        <w:pStyle w:val="ListParagraph"/>
+        <w:numPr>
+          <w:ilvl w:val="2"/>
+          <w:numId w:val="1"/>
+        </w:numPr>
+      </w:pPr>
+      <w:r>
+        <w:t xml:space="preserve">The system must identify men and </w:t>
       </w:r>
       <w:r>
         <w:t>women’s</w:t>
@@ -282,55 +273,43 @@
         </w:numPr>
       </w:pPr>
       <w:r>
-        <w:t>T</w:t>
-      </w:r>
-      <w:r>
-        <w:t>he system must take in player, prize, ranking points and match data as input from a formatted csv file and/or from form inputs.</w:t>
-      </w:r>
-    </w:p>
-    <w:p>
-      <w:pPr>
-        <w:pStyle w:val="ListParagraph"/>
-        <w:numPr>
-          <w:ilvl w:val="2"/>
-          <w:numId w:val="1"/>
-        </w:numPr>
-      </w:pPr>
-      <w:r>
-        <w:t>T</w:t>
-      </w:r>
-      <w:r>
-        <w:t>he system must take in tournament data as input from a doc file and/or from form inputs.</w:t>
-      </w:r>
-    </w:p>
-    <w:p>
-      <w:pPr>
-        <w:pStyle w:val="ListParagraph"/>
-        <w:numPr>
-          <w:ilvl w:val="2"/>
-          <w:numId w:val="1"/>
-        </w:numPr>
-      </w:pPr>
-      <w:r>
-        <w:t>M</w:t>
-      </w:r>
-      <w:r>
-        <w:t>atch results should be displayed.</w:t>
-      </w:r>
-    </w:p>
-    <w:p>
-      <w:pPr>
-        <w:pStyle w:val="ListParagraph"/>
-        <w:numPr>
-          <w:ilvl w:val="2"/>
-          <w:numId w:val="1"/>
-        </w:numPr>
-      </w:pPr>
-      <w:r>
-        <w:t>T</w:t>
-      </w:r>
-      <w:r>
-        <w:t>he system should display player rankings after every match along with their ranking points, player positions and prize money.</w:t>
+        <w:t>The system must take in player, prize, ranking points and match data as input from a formatted csv file and/or from form inputs.</w:t>
+      </w:r>
+    </w:p>
+    <w:p>
+      <w:pPr>
+        <w:pStyle w:val="ListParagraph"/>
+        <w:numPr>
+          <w:ilvl w:val="2"/>
+          <w:numId w:val="1"/>
+        </w:numPr>
+      </w:pPr>
+      <w:r>
+        <w:t>The system must take in tournament data as input from a doc file and/or from form inputs.</w:t>
+      </w:r>
+    </w:p>
+    <w:p>
+      <w:pPr>
+        <w:pStyle w:val="ListParagraph"/>
+        <w:numPr>
+          <w:ilvl w:val="2"/>
+          <w:numId w:val="1"/>
+        </w:numPr>
+      </w:pPr>
+      <w:r>
+        <w:t>Match results should be displayed.</w:t>
+      </w:r>
+    </w:p>
+    <w:p>
+      <w:pPr>
+        <w:pStyle w:val="ListParagraph"/>
+        <w:numPr>
+          <w:ilvl w:val="2"/>
+          <w:numId w:val="1"/>
+        </w:numPr>
+      </w:pPr>
+      <w:r>
+        <w:t>The system should display player rankings after every match along with their ranking points, player positions and prize money.</w:t>
       </w:r>
     </w:p>
     <w:p>
@@ -372,10 +351,7 @@
         </w:numPr>
       </w:pPr>
       <w:r>
-        <w:t>T</w:t>
-      </w:r>
-      <w:r>
-        <w:t>he system should display tournaments' data.</w:t>
+        <w:t>The system should display tournaments' data.</w:t>
       </w:r>
       <w:r>
         <w:t xml:space="preserve"> </w:t>
@@ -423,6 +399,18 @@
     <w:p>
       <w:pPr>
         <w:pStyle w:val="ListParagraph"/>
+        <w:numPr>
+          <w:ilvl w:val="2"/>
+          <w:numId w:val="1"/>
+        </w:numPr>
+      </w:pPr>
+      <w:r>
+        <w:t>The system won’t allow non-logged in users to manage/update the tournament.</w:t>
+      </w:r>
+    </w:p>
+    <w:p>
+      <w:pPr>
+        <w:pStyle w:val="ListParagraph"/>
         <w:ind w:left="2160"/>
       </w:pPr>
     </w:p>
@@ -453,55 +441,19 @@
         </w:numPr>
       </w:pPr>
       <w:r>
-        <w:t>UI</w:t>
-      </w:r>
-      <w:r>
-        <w:t xml:space="preserve"> that is easy to interact with and know when to type in data and when to upload a file.</w:t>
-      </w:r>
-    </w:p>
-    <w:p>
-      <w:pPr>
-        <w:pStyle w:val="ListParagraph"/>
-        <w:numPr>
-          <w:ilvl w:val="2"/>
-          <w:numId w:val="1"/>
-        </w:numPr>
-      </w:pPr>
-      <w:r>
-        <w:t>U</w:t>
-      </w:r>
-      <w:r>
-        <w:t>ser should be able to add tournaments, seasons and locations.</w:t>
-      </w:r>
-    </w:p>
-    <w:p>
-      <w:pPr>
-        <w:pStyle w:val="ListParagraph"/>
-        <w:numPr>
-          <w:ilvl w:val="2"/>
-          <w:numId w:val="1"/>
-        </w:numPr>
-      </w:pPr>
-      <w:r>
-        <w:t>S</w:t>
-      </w:r>
-      <w:r>
-        <w:t>tore player data safely.</w:t>
-      </w:r>
-    </w:p>
-    <w:p>
-      <w:pPr>
-        <w:pStyle w:val="ListParagraph"/>
-        <w:numPr>
-          <w:ilvl w:val="2"/>
-          <w:numId w:val="1"/>
-        </w:numPr>
-      </w:pPr>
-      <w:r>
-        <w:t>B</w:t>
-      </w:r>
-      <w:r>
-        <w:t>e able to work with similar data in the future.</w:t>
+        <w:t>UI that is easy to interact with and know when to type in data and when to upload a file.</w:t>
+      </w:r>
+    </w:p>
+    <w:p>
+      <w:pPr>
+        <w:pStyle w:val="ListParagraph"/>
+        <w:numPr>
+          <w:ilvl w:val="2"/>
+          <w:numId w:val="1"/>
+        </w:numPr>
+      </w:pPr>
+      <w:r>
+        <w:t>User should be able to add tournaments, seasons and locations.</w:t>
       </w:r>
     </w:p>
     <w:p>
@@ -514,10 +466,31 @@
       </w:pPr>
       <w:r>
         <w:lastRenderedPageBreak/>
-        <w:t>T</w:t>
-      </w:r>
-      <w:r>
-        <w:t xml:space="preserve">he system should function at the same speed with bigger </w:t>
+        <w:t>Store player data safely.</w:t>
+      </w:r>
+    </w:p>
+    <w:p>
+      <w:pPr>
+        <w:pStyle w:val="ListParagraph"/>
+        <w:numPr>
+          <w:ilvl w:val="2"/>
+          <w:numId w:val="1"/>
+        </w:numPr>
+      </w:pPr>
+      <w:r>
+        <w:t>Be able to work with similar data in the future.</w:t>
+      </w:r>
+    </w:p>
+    <w:p>
+      <w:pPr>
+        <w:pStyle w:val="ListParagraph"/>
+        <w:numPr>
+          <w:ilvl w:val="2"/>
+          <w:numId w:val="1"/>
+        </w:numPr>
+      </w:pPr>
+      <w:r>
+        <w:t xml:space="preserve">The system should function at the same speed with bigger </w:t>
       </w:r>
       <w:r>
         <w:t>tournaments.</w:t>
@@ -532,10 +505,7 @@
         </w:numPr>
       </w:pPr>
       <w:r>
-        <w:t>E</w:t>
-      </w:r>
-      <w:r>
-        <w:t xml:space="preserve">asy to port to other systems and </w:t>
+        <w:t xml:space="preserve">Easy to port to other systems and </w:t>
       </w:r>
       <w:r>
         <w:t>environments.</w:t>
@@ -550,10 +520,7 @@
         </w:numPr>
       </w:pPr>
       <w:r>
-        <w:t>T</w:t>
-      </w:r>
-      <w:r>
-        <w:t xml:space="preserve">he source code and design are easy to read and </w:t>
+        <w:t xml:space="preserve">The source code and design are easy to read and </w:t>
       </w:r>
       <w:r>
         <w:t>maintain.</w:t>

</xml_diff>